<commit_message>
Code smells file update
</commit_message>
<xml_diff>
--- a/Project_Management/jose_trigueiro_58119/code_smells_jose_trigueiro_58119.docx
+++ b/Project_Management/jose_trigueiro_58119/code_smells_jose_trigueiro_58119.docx
@@ -143,12 +143,12 @@
           <wp:inline distB="114300" distT="114300" distL="114300" distR="114300">
             <wp:extent cx="4477005" cy="5672138"/>
             <wp:effectExtent b="0" l="0" r="0" t="0"/>
-            <wp:docPr id="8" name="image3.png"/>
+            <wp:docPr id="8" name="image5.png"/>
             <a:graphic>
               <a:graphicData uri="http://schemas.openxmlformats.org/drawingml/2006/picture">
                 <pic:pic>
                   <pic:nvPicPr>
-                    <pic:cNvPr id="0" name="image3.png"/>
+                    <pic:cNvPr id="0" name="image5.png"/>
                     <pic:cNvPicPr preferRelativeResize="0"/>
                   </pic:nvPicPr>
                   <pic:blipFill>
@@ -188,12 +188,12 @@
           <wp:inline distB="114300" distT="114300" distL="114300" distR="114300">
             <wp:extent cx="5731200" cy="6743700"/>
             <wp:effectExtent b="0" l="0" r="0" t="0"/>
-            <wp:docPr id="10" name="image9.png"/>
+            <wp:docPr id="10" name="image6.png"/>
             <a:graphic>
               <a:graphicData uri="http://schemas.openxmlformats.org/drawingml/2006/picture">
                 <pic:pic>
                   <pic:nvPicPr>
-                    <pic:cNvPr id="0" name="image9.png"/>
+                    <pic:cNvPr id="0" name="image6.png"/>
                     <pic:cNvPicPr preferRelativeResize="0"/>
                   </pic:nvPicPr>
                   <pic:blipFill>
@@ -323,12 +323,12 @@
           <wp:inline distB="114300" distT="114300" distL="114300" distR="114300">
             <wp:extent cx="5731200" cy="6616700"/>
             <wp:effectExtent b="0" l="0" r="0" t="0"/>
-            <wp:docPr id="4" name="image7.png"/>
+            <wp:docPr id="4" name="image10.png"/>
             <a:graphic>
               <a:graphicData uri="http://schemas.openxmlformats.org/drawingml/2006/picture">
                 <pic:pic>
                   <pic:nvPicPr>
-                    <pic:cNvPr id="0" name="image7.png"/>
+                    <pic:cNvPr id="0" name="image10.png"/>
                     <pic:cNvPicPr preferRelativeResize="0"/>
                   </pic:nvPicPr>
                   <pic:blipFill>
@@ -368,12 +368,12 @@
           <wp:inline distB="114300" distT="114300" distL="114300" distR="114300">
             <wp:extent cx="4966416" cy="6624638"/>
             <wp:effectExtent b="0" l="0" r="0" t="0"/>
-            <wp:docPr id="2" name="image5.png"/>
+            <wp:docPr id="2" name="image7.png"/>
             <a:graphic>
               <a:graphicData uri="http://schemas.openxmlformats.org/drawingml/2006/picture">
                 <pic:pic>
                   <pic:nvPicPr>
-                    <pic:cNvPr id="0" name="image5.png"/>
+                    <pic:cNvPr id="0" name="image7.png"/>
                     <pic:cNvPicPr preferRelativeResize="0"/>
                   </pic:nvPicPr>
                   <pic:blipFill>
@@ -413,12 +413,12 @@
           <wp:inline distB="114300" distT="114300" distL="114300" distR="114300">
             <wp:extent cx="4994425" cy="1265512"/>
             <wp:effectExtent b="0" l="0" r="0" t="0"/>
-            <wp:docPr id="7" name="image6.png"/>
+            <wp:docPr id="7" name="image3.png"/>
             <a:graphic>
               <a:graphicData uri="http://schemas.openxmlformats.org/drawingml/2006/picture">
                 <pic:pic>
                   <pic:nvPicPr>
-                    <pic:cNvPr id="0" name="image6.png"/>
+                    <pic:cNvPr id="0" name="image3.png"/>
                     <pic:cNvPicPr preferRelativeResize="0"/>
                   </pic:nvPicPr>
                   <pic:blipFill>
@@ -552,12 +552,12 @@
           <wp:inline distB="114300" distT="114300" distL="114300" distR="114300">
             <wp:extent cx="3971925" cy="1247775"/>
             <wp:effectExtent b="0" l="0" r="0" t="0"/>
-            <wp:docPr id="6" name="image1.png"/>
+            <wp:docPr id="6" name="image2.png"/>
             <a:graphic>
               <a:graphicData uri="http://schemas.openxmlformats.org/drawingml/2006/picture">
                 <pic:pic>
                   <pic:nvPicPr>
-                    <pic:cNvPr id="0" name="image1.png"/>
+                    <pic:cNvPr id="0" name="image2.png"/>
                     <pic:cNvPicPr preferRelativeResize="0"/>
                   </pic:nvPicPr>
                   <pic:blipFill>
@@ -670,12 +670,12 @@
           <wp:inline distB="114300" distT="114300" distL="114300" distR="114300">
             <wp:extent cx="5731200" cy="2082800"/>
             <wp:effectExtent b="0" l="0" r="0" t="0"/>
-            <wp:docPr id="1" name="image2.png"/>
+            <wp:docPr id="1" name="image1.png"/>
             <a:graphic>
               <a:graphicData uri="http://schemas.openxmlformats.org/drawingml/2006/picture">
                 <pic:pic>
                   <pic:nvPicPr>
-                    <pic:cNvPr id="0" name="image2.png"/>
+                    <pic:cNvPr id="0" name="image1.png"/>
                     <pic:cNvPicPr preferRelativeResize="0"/>
                   </pic:nvPicPr>
                   <pic:blipFill>
@@ -724,12 +724,12 @@
           <wp:inline distB="114300" distT="114300" distL="114300" distR="114300">
             <wp:extent cx="5731200" cy="1562100"/>
             <wp:effectExtent b="0" l="0" r="0" t="0"/>
-            <wp:docPr id="5" name="image10.png"/>
+            <wp:docPr id="5" name="image9.png"/>
             <a:graphic>
               <a:graphicData uri="http://schemas.openxmlformats.org/drawingml/2006/picture">
                 <pic:pic>
                   <pic:nvPicPr>
-                    <pic:cNvPr id="0" name="image10.png"/>
+                    <pic:cNvPr id="0" name="image9.png"/>
                     <pic:cNvPicPr preferRelativeResize="0"/>
                   </pic:nvPicPr>
                   <pic:blipFill>

</xml_diff>